<commit_message>
Add: new parts for report
</commit_message>
<xml_diff>
--- a/HWs/HW1/Report.docx
+++ b/HWs/HW1/Report.docx
@@ -195,7 +195,66 @@
           <w:rtl/>
           <w:lang w:bidi="fa-IR"/>
         </w:rPr>
-        <w:t xml:space="preserve"> و پورت جداگانه. دو لیست در اختیار هر کاربر است: لیست پیام های ارسالی و لیست پیام های دریافتی. هر بار که پیامی برای طرف مقابل ارسال میکنند، لیست پیام های ارسالی آن ها افزایش میابد و هر بار پیامی دریافت میکنند لیست پیام های دریافتی افزایش میابد.</w:t>
+        <w:t xml:space="preserve"> و پورت جداگانه. </w:t>
+      </w:r>
+      <w:r>
+        <w:rPr>
+          <w:rFonts w:cs="B Nazanin" w:hint="cs"/>
+          <w:sz w:val="28"/>
+          <w:szCs w:val="28"/>
+          <w:rtl/>
+          <w:lang w:bidi="fa-IR"/>
+        </w:rPr>
+        <w:t>سه</w:t>
+      </w:r>
+      <w:r>
+        <w:rPr>
+          <w:rFonts w:cs="B Nazanin" w:hint="cs"/>
+          <w:sz w:val="28"/>
+          <w:szCs w:val="28"/>
+          <w:rtl/>
+          <w:lang w:bidi="fa-IR"/>
+        </w:rPr>
+        <w:t xml:space="preserve"> لیست در اختیار هر کاربر است: لیست پیام های ارسالی و لیست پیام های دریافتی</w:t>
+      </w:r>
+      <w:r>
+        <w:rPr>
+          <w:rFonts w:cs="B Nazanin" w:hint="cs"/>
+          <w:sz w:val="28"/>
+          <w:szCs w:val="28"/>
+          <w:rtl/>
+          <w:lang w:bidi="fa-IR"/>
+        </w:rPr>
+        <w:t xml:space="preserve"> و لیست </w:t>
+      </w:r>
+      <w:r>
+        <w:rPr>
+          <w:rFonts w:cs="B Nazanin"/>
+          <w:sz w:val="28"/>
+          <w:szCs w:val="28"/>
+          <w:lang w:bidi="fa-IR"/>
+        </w:rPr>
+        <w:t>ack</w:t>
+      </w:r>
+      <w:r>
+        <w:rPr>
+          <w:rFonts w:cs="B Nazanin" w:hint="cs"/>
+          <w:sz w:val="28"/>
+          <w:szCs w:val="28"/>
+          <w:rtl/>
+          <w:lang w:bidi="fa-IR"/>
+        </w:rPr>
+        <w:t xml:space="preserve"> های دریافتی</w:t>
+      </w:r>
+      <w:r>
+        <w:rPr>
+          <w:rFonts w:cs="B Nazanin" w:hint="cs"/>
+          <w:sz w:val="28"/>
+          <w:szCs w:val="28"/>
+          <w:rtl/>
+          <w:lang w:bidi="fa-IR"/>
+        </w:rPr>
+        <w:t>. هر بار که پیامی برای طرف مقابل ارسال میکنند، لیست پیام های ارسالی آن ها افزایش میابد و هر بار پیامی دریافت میکنند لیست پیام های دریافتی افزایش میابد.</w:t>
       </w:r>
     </w:p>
     <w:p>
@@ -464,6 +523,167 @@
           <w:rFonts w:cs="B Nazanin"/>
           <w:sz w:val="28"/>
           <w:szCs w:val="28"/>
+          <w:lang w:bidi="fa-IR"/>
+        </w:rPr>
+      </w:pPr>
+      <w:r>
+        <w:rPr>
+          <w:rFonts w:cs="B Nazanin" w:hint="cs"/>
+          <w:sz w:val="28"/>
+          <w:szCs w:val="28"/>
+          <w:rtl/>
+          <w:lang w:bidi="fa-IR"/>
+        </w:rPr>
+        <w:t>همچنین، با دریافت هر پیام</w:t>
+      </w:r>
+      <w:r>
+        <w:rPr>
+          <w:rFonts w:cs="B Nazanin" w:hint="cs"/>
+          <w:sz w:val="28"/>
+          <w:szCs w:val="28"/>
+          <w:rtl/>
+          <w:lang w:bidi="fa-IR"/>
+        </w:rPr>
+        <w:t>،</w:t>
+      </w:r>
+      <w:r>
+        <w:rPr>
+          <w:rFonts w:cs="B Nazanin" w:hint="cs"/>
+          <w:sz w:val="28"/>
+          <w:szCs w:val="28"/>
+          <w:rtl/>
+          <w:lang w:bidi="fa-IR"/>
+        </w:rPr>
+        <w:t xml:space="preserve"> آن کاربر باید برای طرف مقابل خود یک </w:t>
+      </w:r>
+      <w:r>
+        <w:rPr>
+          <w:rFonts w:cs="B Nazanin"/>
+          <w:sz w:val="28"/>
+          <w:szCs w:val="28"/>
+          <w:lang w:bidi="fa-IR"/>
+        </w:rPr>
+        <w:t>ack</w:t>
+      </w:r>
+      <w:r>
+        <w:rPr>
+          <w:rFonts w:cs="B Nazanin" w:hint="cs"/>
+          <w:sz w:val="28"/>
+          <w:szCs w:val="28"/>
+          <w:rtl/>
+          <w:lang w:bidi="fa-IR"/>
+        </w:rPr>
+        <w:t xml:space="preserve"> هم بفرستد. این </w:t>
+      </w:r>
+      <w:r>
+        <w:rPr>
+          <w:rFonts w:cs="B Nazanin"/>
+          <w:sz w:val="28"/>
+          <w:szCs w:val="28"/>
+          <w:lang w:bidi="fa-IR"/>
+        </w:rPr>
+        <w:t>ack</w:t>
+      </w:r>
+      <w:r>
+        <w:rPr>
+          <w:rFonts w:cs="B Nazanin" w:hint="cs"/>
+          <w:sz w:val="28"/>
+          <w:szCs w:val="28"/>
+          <w:rtl/>
+          <w:lang w:bidi="fa-IR"/>
+        </w:rPr>
+        <w:t xml:space="preserve"> ها برای هر کاربر در لیست های متناظرشون ذخیره میشود.</w:t>
+      </w:r>
+    </w:p>
+    <w:p>
+      <w:pPr>
+        <w:bidi/>
+        <w:rPr>
+          <w:rFonts w:cs="B Nazanin"/>
+          <w:sz w:val="28"/>
+          <w:szCs w:val="28"/>
+          <w:rtl/>
+          <w:lang w:bidi="fa-IR"/>
+        </w:rPr>
+      </w:pPr>
+      <w:r>
+        <w:rPr>
+          <w:rFonts w:cs="B Nazanin" w:hint="cs"/>
+          <w:sz w:val="28"/>
+          <w:szCs w:val="28"/>
+          <w:rtl/>
+          <w:lang w:bidi="fa-IR"/>
+        </w:rPr>
+        <w:t xml:space="preserve">با ارسال هر پیام با استفاده از </w:t>
+      </w:r>
+      <w:r>
+        <w:rPr>
+          <w:rFonts w:cs="B Nazanin"/>
+          <w:sz w:val="28"/>
+          <w:szCs w:val="28"/>
+          <w:lang w:bidi="fa-IR"/>
+        </w:rPr>
+        <w:t>timer</w:t>
+      </w:r>
+      <w:r>
+        <w:rPr>
+          <w:rFonts w:cs="B Nazanin" w:hint="cs"/>
+          <w:sz w:val="28"/>
+          <w:szCs w:val="28"/>
+          <w:rtl/>
+          <w:lang w:bidi="fa-IR"/>
+        </w:rPr>
+        <w:t xml:space="preserve"> یک زمان برای 10 ثانیه بعد ست میشود که بعد از گذشت آن زمان </w:t>
+      </w:r>
+      <w:r>
+        <w:rPr>
+          <w:rFonts w:cs="B Nazanin" w:hint="cs"/>
+          <w:b/>
+          <w:bCs/>
+          <w:sz w:val="28"/>
+          <w:szCs w:val="28"/>
+          <w:rtl/>
+          <w:lang w:bidi="fa-IR"/>
+        </w:rPr>
+        <w:t>اگر</w:t>
+      </w:r>
+      <w:r>
+        <w:rPr>
+          <w:rFonts w:cs="B Nazanin" w:hint="cs"/>
+          <w:sz w:val="28"/>
+          <w:szCs w:val="28"/>
+          <w:rtl/>
+          <w:lang w:bidi="fa-IR"/>
+        </w:rPr>
+        <w:t xml:space="preserve"> تعداد </w:t>
+      </w:r>
+      <w:r>
+        <w:rPr>
+          <w:rFonts w:cs="B Nazanin"/>
+          <w:sz w:val="28"/>
+          <w:szCs w:val="28"/>
+          <w:lang w:bidi="fa-IR"/>
+        </w:rPr>
+        <w:t>ack</w:t>
+      </w:r>
+      <w:r>
+        <w:rPr>
+          <w:rFonts w:cs="B Nazanin" w:hint="cs"/>
+          <w:sz w:val="28"/>
+          <w:szCs w:val="28"/>
+          <w:rtl/>
+          <w:lang w:bidi="fa-IR"/>
+        </w:rPr>
+        <w:t xml:space="preserve"> های دریافتی با تعداد پیام های ارسالی برابر نباشد پیام های خود را دوباره برای طرف مقابل میفرستد.</w:t>
+      </w:r>
+    </w:p>
+    <w:p>
+      <w:pPr>
+        <w:bidi/>
+        <w:rPr>
+          <w:rFonts w:cs="B Nazanin"/>
+          <w:sz w:val="28"/>
+          <w:szCs w:val="28"/>
           <w:rtl/>
           <w:lang w:bidi="fa-IR"/>
         </w:rPr>
@@ -538,7 +758,7 @@
           <w:szCs w:val="28"/>
           <w:lang w:bidi="fa-IR"/>
         </w:rPr>
-        <w:t>pyhton</w:t>
+        <w:t>python</w:t>
       </w:r>
       <w:r>
         <w:rPr>
@@ -605,6 +825,7 @@
         <w:rPr>
           <w:noProof/>
         </w:rPr>
+        <w:lastRenderedPageBreak/>
         <w:drawing>
           <wp:inline distT="0" distB="0" distL="0" distR="0" wp14:anchorId="70208DFC" wp14:editId="0DE2F001">
             <wp:extent cx="3860132" cy="800100"/>
@@ -711,7 +932,46 @@
           <w:rtl/>
           <w:lang w:bidi="fa-IR"/>
         </w:rPr>
-        <w:t xml:space="preserve"> و لیست هایی برای ذخیره پیام های ارسالی و دریافتی تعریف شده اند. همچنین اطلاعات طرف مقابل که شامل </w:t>
+        <w:t xml:space="preserve"> و لیست هایی برای ذخیره پیام های ارسالی و دریافتی</w:t>
+      </w:r>
+      <w:r>
+        <w:rPr>
+          <w:rFonts w:cs="B Nazanin" w:hint="cs"/>
+          <w:sz w:val="28"/>
+          <w:szCs w:val="28"/>
+          <w:rtl/>
+          <w:lang w:bidi="fa-IR"/>
+        </w:rPr>
+        <w:t xml:space="preserve"> و </w:t>
+      </w:r>
+      <w:r>
+        <w:rPr>
+          <w:rFonts w:cs="B Nazanin"/>
+          <w:sz w:val="28"/>
+          <w:szCs w:val="28"/>
+          <w:lang w:bidi="fa-IR"/>
+        </w:rPr>
+        <w:t>ack</w:t>
+      </w:r>
+      <w:r>
+        <w:rPr>
+          <w:rFonts w:cs="B Nazanin" w:hint="cs"/>
+          <w:sz w:val="28"/>
+          <w:szCs w:val="28"/>
+          <w:rtl/>
+          <w:lang w:bidi="fa-IR"/>
+        </w:rPr>
+        <w:t xml:space="preserve"> ها</w:t>
+      </w:r>
+      <w:r>
+        <w:rPr>
+          <w:rFonts w:cs="B Nazanin" w:hint="cs"/>
+          <w:sz w:val="28"/>
+          <w:szCs w:val="28"/>
+          <w:rtl/>
+          <w:lang w:bidi="fa-IR"/>
+        </w:rPr>
+        <w:t xml:space="preserve"> تعریف شده اند. همچنین اطلاعات طرف مقابل که شامل </w:t>
       </w:r>
       <w:r>
         <w:rPr>
@@ -790,12 +1050,11 @@
         <w:rPr>
           <w:noProof/>
         </w:rPr>
-        <w:lastRenderedPageBreak/>
         <w:drawing>
-          <wp:inline distT="0" distB="0" distL="0" distR="0" wp14:anchorId="53482C75" wp14:editId="12DE5894">
-            <wp:extent cx="5410200" cy="1762125"/>
-            <wp:effectExtent l="0" t="0" r="0" b="9525"/>
-            <wp:docPr id="2" name="Picture 2"/>
+          <wp:inline distT="0" distB="0" distL="0" distR="0" wp14:anchorId="48C84D6A" wp14:editId="0EAD00A1">
+            <wp:extent cx="5943600" cy="1628140"/>
+            <wp:effectExtent l="0" t="0" r="0" b="0"/>
+            <wp:docPr id="11" name="Picture 11"/>
             <wp:cNvGraphicFramePr>
               <a:graphicFrameLocks xmlns:a="http://schemas.openxmlformats.org/drawingml/2006/main" noChangeAspect="1"/>
             </wp:cNvGraphicFramePr>
@@ -815,7 +1074,7 @@
                   <pic:spPr>
                     <a:xfrm>
                       <a:off x="0" y="0"/>
-                      <a:ext cx="5410200" cy="1762125"/>
+                      <a:ext cx="5943600" cy="1628140"/>
                     </a:xfrm>
                     <a:prstGeom prst="rect">
                       <a:avLst/>
@@ -899,18 +1158,6 @@
         </w:rPr>
         <w:t>)</w:t>
       </w:r>
-    </w:p>
-    <w:p>
-      <w:pPr>
-        <w:bidi/>
-        <w:rPr>
-          <w:rFonts w:cs="B Nazanin"/>
-          <w:sz w:val="28"/>
-          <w:szCs w:val="28"/>
-          <w:rtl/>
-          <w:lang w:bidi="fa-IR"/>
-        </w:rPr>
-      </w:pPr>
     </w:p>
     <w:p>
       <w:pPr>
@@ -1088,6 +1335,7 @@
         <w:rPr>
           <w:noProof/>
         </w:rPr>
+        <w:lastRenderedPageBreak/>
         <w:drawing>
           <wp:inline distT="0" distB="0" distL="0" distR="0" wp14:anchorId="279F11C7" wp14:editId="32684A14">
             <wp:extent cx="5943600" cy="1545590"/>
@@ -1141,75 +1389,42 @@
     <w:p>
       <w:pPr>
         <w:bidi/>
-        <w:jc w:val="center"/>
-        <w:rPr>
-          <w:rFonts w:cs="B Nazanin"/>
-          <w:sz w:val="28"/>
-          <w:szCs w:val="28"/>
-          <w:rtl/>
-          <w:lang w:bidi="fa-IR"/>
-        </w:rPr>
-      </w:pPr>
-    </w:p>
-    <w:p>
-      <w:pPr>
-        <w:bidi/>
-        <w:rPr>
-          <w:rFonts w:cs="B Nazanin"/>
-          <w:sz w:val="28"/>
-          <w:szCs w:val="28"/>
-          <w:rtl/>
-          <w:lang w:bidi="fa-IR"/>
-        </w:rPr>
-      </w:pPr>
-      <w:r>
-        <w:rPr>
-          <w:rFonts w:cs="B Nazanin" w:hint="cs"/>
-          <w:sz w:val="28"/>
-          <w:szCs w:val="28"/>
-          <w:rtl/>
-          <w:lang w:bidi="fa-IR"/>
-        </w:rPr>
-        <w:lastRenderedPageBreak/>
-        <w:t xml:space="preserve">بعد از آن، تابع </w:t>
-      </w:r>
-      <w:r>
-        <w:rPr>
-          <w:rFonts w:cs="B Nazanin"/>
-          <w:sz w:val="28"/>
-          <w:szCs w:val="28"/>
-          <w:lang w:bidi="fa-IR"/>
-        </w:rPr>
-        <w:t>listen</w:t>
-      </w:r>
-      <w:r>
-        <w:rPr>
-          <w:rFonts w:cs="B Nazanin" w:hint="cs"/>
-          <w:sz w:val="28"/>
-          <w:szCs w:val="28"/>
-          <w:rtl/>
-          <w:lang w:bidi="fa-IR"/>
-        </w:rPr>
-        <w:t xml:space="preserve"> را نوشتم که بر روی </w:t>
-      </w:r>
-      <w:r>
-        <w:rPr>
-          <w:rFonts w:cs="B Nazanin"/>
-          <w:sz w:val="28"/>
-          <w:szCs w:val="28"/>
-          <w:lang w:bidi="fa-IR"/>
-        </w:rPr>
-        <w:t>listenPort</w:t>
-      </w:r>
-      <w:r>
-        <w:rPr>
-          <w:rFonts w:cs="B Nazanin" w:hint="cs"/>
-          <w:sz w:val="28"/>
-          <w:szCs w:val="28"/>
-          <w:rtl/>
-          <w:lang w:bidi="fa-IR"/>
-        </w:rPr>
-        <w:t xml:space="preserve"> همیشه در حال گوش دادن است. در همین تابع است که با دریافت پیام، عدد ارسالی هم چک میشود تا درصورت مغایرت، تابع </w:t>
+        <w:rPr>
+          <w:rFonts w:cs="B Nazanin"/>
+          <w:sz w:val="28"/>
+          <w:szCs w:val="28"/>
+          <w:rtl/>
+          <w:lang w:bidi="fa-IR"/>
+        </w:rPr>
+      </w:pPr>
+      <w:r>
+        <w:rPr>
+          <w:rFonts w:cs="B Nazanin" w:hint="cs"/>
+          <w:sz w:val="28"/>
+          <w:szCs w:val="28"/>
+          <w:rtl/>
+          <w:lang w:bidi="fa-IR"/>
+        </w:rPr>
+        <w:t xml:space="preserve">تابع </w:t>
+      </w:r>
+      <w:r>
+        <w:rPr>
+          <w:rFonts w:cs="B Nazanin"/>
+          <w:sz w:val="28"/>
+          <w:szCs w:val="28"/>
+          <w:lang w:bidi="fa-IR"/>
+        </w:rPr>
+        <w:t>resend_timeout</w:t>
+      </w:r>
+      <w:r>
+        <w:rPr>
+          <w:rFonts w:cs="B Nazanin" w:hint="cs"/>
+          <w:sz w:val="28"/>
+          <w:szCs w:val="28"/>
+          <w:rtl/>
+          <w:lang w:bidi="fa-IR"/>
+        </w:rPr>
+        <w:t xml:space="preserve"> هم مانند </w:t>
       </w:r>
       <w:r>
         <w:rPr>
@@ -1228,102 +1443,82 @@
           <w:rtl/>
           <w:lang w:bidi="fa-IR"/>
         </w:rPr>
-        <w:t xml:space="preserve"> را در </w:t>
-      </w:r>
-      <w:r>
-        <w:rPr>
-          <w:rFonts w:cs="B Nazanin"/>
-          <w:sz w:val="28"/>
-          <w:szCs w:val="28"/>
-          <w:lang w:bidi="fa-IR"/>
-        </w:rPr>
-        <w:t>thread</w:t>
-      </w:r>
-      <w:r>
-        <w:rPr>
-          <w:rFonts w:cs="B Nazanin" w:hint="cs"/>
-          <w:sz w:val="28"/>
-          <w:szCs w:val="28"/>
-          <w:rtl/>
-          <w:lang w:bidi="fa-IR"/>
-        </w:rPr>
-        <w:t xml:space="preserve"> جداگانه ای فراخوانی کند.</w:t>
-      </w:r>
-      <w:r>
-        <w:rPr>
-          <w:rFonts w:cs="B Nazanin" w:hint="cs"/>
-          <w:sz w:val="28"/>
-          <w:szCs w:val="28"/>
-          <w:rtl/>
-          <w:lang w:bidi="fa-IR"/>
-        </w:rPr>
-        <w:t xml:space="preserve"> پیام های دریافتی در صورتی که </w:t>
-      </w:r>
-      <w:r>
-        <w:rPr>
-          <w:rFonts w:cs="B Nazanin"/>
-          <w:sz w:val="28"/>
-          <w:szCs w:val="28"/>
-          <w:lang w:bidi="fa-IR"/>
-        </w:rPr>
-        <w:t>resend</w:t>
-      </w:r>
-      <w:r>
-        <w:rPr>
-          <w:rFonts w:cs="B Nazanin" w:hint="cs"/>
-          <w:sz w:val="28"/>
-          <w:szCs w:val="28"/>
-          <w:rtl/>
-          <w:lang w:bidi="fa-IR"/>
-        </w:rPr>
-        <w:t xml:space="preserve"> نباشند در لیست پیام های دریافتی ذخیره میشوند و نمایش هم داده میشوند.</w:t>
-      </w:r>
-    </w:p>
-    <w:p>
-      <w:pPr>
-        <w:bidi/>
-        <w:rPr>
-          <w:rFonts w:cs="B Nazanin"/>
-          <w:sz w:val="28"/>
-          <w:szCs w:val="28"/>
-          <w:rtl/>
-          <w:lang w:bidi="fa-IR"/>
-        </w:rPr>
-      </w:pPr>
-      <w:r>
-        <w:rPr>
-          <w:rFonts w:cs="B Nazanin" w:hint="cs"/>
-          <w:sz w:val="28"/>
-          <w:szCs w:val="28"/>
-          <w:rtl/>
-          <w:lang w:bidi="fa-IR"/>
-        </w:rPr>
-        <w:t xml:space="preserve"> در صورتی که تگ </w:t>
-      </w:r>
-      <w:r>
-        <w:rPr>
-          <w:rFonts w:cs="B Nazanin"/>
-          <w:sz w:val="28"/>
-          <w:szCs w:val="28"/>
-          <w:lang w:bidi="fa-IR"/>
-        </w:rPr>
-        <w:t>“resend”</w:t>
-      </w:r>
-      <w:r>
-        <w:rPr>
-          <w:rFonts w:cs="B Nazanin" w:hint="cs"/>
-          <w:sz w:val="28"/>
-          <w:szCs w:val="28"/>
-          <w:rtl/>
-          <w:lang w:bidi="fa-IR"/>
-        </w:rPr>
-        <w:t xml:space="preserve"> داشته باشد کاری با آن پیام ندارد و فقط آن را نمایش میدهد.</w:t>
-      </w:r>
-    </w:p>
-    <w:p>
-      <w:pPr>
-        <w:bidi/>
-        <w:jc w:val="center"/>
+        <w:t xml:space="preserve"> است با این تفاوت که توسط هر پیام ارسال شده</w:t>
+      </w:r>
+      <w:r>
+        <w:rPr>
+          <w:rFonts w:cs="B Nazanin" w:hint="cs"/>
+          <w:sz w:val="28"/>
+          <w:szCs w:val="28"/>
+          <w:rtl/>
+          <w:lang w:bidi="fa-IR"/>
+        </w:rPr>
+        <w:t xml:space="preserve"> بعد از گذشت </w:t>
+      </w:r>
+      <w:r>
+        <w:rPr>
+          <w:rFonts w:cs="B Nazanin"/>
+          <w:sz w:val="28"/>
+          <w:szCs w:val="28"/>
+          <w:lang w:bidi="fa-IR"/>
+        </w:rPr>
+        <w:t>timeout</w:t>
+      </w:r>
+      <w:r>
+        <w:rPr>
+          <w:rFonts w:cs="B Nazanin" w:hint="cs"/>
+          <w:sz w:val="28"/>
+          <w:szCs w:val="28"/>
+          <w:rtl/>
+          <w:lang w:bidi="fa-IR"/>
+        </w:rPr>
+        <w:t xml:space="preserve"> فراخوانی شده و با چک کردن تعداد پیام های ارسالی با تعداد </w:t>
+      </w:r>
+      <w:r>
+        <w:rPr>
+          <w:rFonts w:cs="B Nazanin"/>
+          <w:sz w:val="28"/>
+          <w:szCs w:val="28"/>
+          <w:lang w:bidi="fa-IR"/>
+        </w:rPr>
+        <w:t>ack</w:t>
+      </w:r>
+      <w:r>
+        <w:rPr>
+          <w:rFonts w:cs="B Nazanin" w:hint="cs"/>
+          <w:sz w:val="28"/>
+          <w:szCs w:val="28"/>
+          <w:rtl/>
+          <w:lang w:bidi="fa-IR"/>
+        </w:rPr>
+        <w:t xml:space="preserve"> های دریافتی، اگر برابر </w:t>
+      </w:r>
+      <w:r>
+        <w:rPr>
+          <w:rFonts w:cs="B Nazanin" w:hint="cs"/>
+          <w:b/>
+          <w:bCs/>
+          <w:sz w:val="28"/>
+          <w:szCs w:val="28"/>
+          <w:rtl/>
+          <w:lang w:bidi="fa-IR"/>
+        </w:rPr>
+        <w:t>نباشند</w:t>
+      </w:r>
+      <w:r>
+        <w:rPr>
+          <w:rFonts w:cs="B Nazanin" w:hint="cs"/>
+          <w:sz w:val="28"/>
+          <w:szCs w:val="28"/>
+          <w:rtl/>
+          <w:lang w:bidi="fa-IR"/>
+        </w:rPr>
+        <w:t xml:space="preserve"> پیام ها را دوباره ارسال میکند.</w:t>
+      </w:r>
+    </w:p>
+    <w:p>
+      <w:pPr>
+        <w:bidi/>
         <w:rPr>
           <w:rFonts w:cs="B Nazanin"/>
           <w:sz w:val="28"/>
@@ -1337,10 +1532,10 @@
           <w:noProof/>
         </w:rPr>
         <w:drawing>
-          <wp:inline distT="0" distB="0" distL="0" distR="0" wp14:anchorId="2F627D82" wp14:editId="7E582A56">
-            <wp:extent cx="5943600" cy="3271520"/>
-            <wp:effectExtent l="0" t="0" r="0" b="5080"/>
-            <wp:docPr id="5" name="Picture 5"/>
+          <wp:inline distT="0" distB="0" distL="0" distR="0" wp14:anchorId="54351540" wp14:editId="277EDA2E">
+            <wp:extent cx="5943600" cy="1546225"/>
+            <wp:effectExtent l="0" t="0" r="0" b="0"/>
+            <wp:docPr id="16" name="Picture 16"/>
             <wp:cNvGraphicFramePr>
               <a:graphicFrameLocks xmlns:a="http://schemas.openxmlformats.org/drawingml/2006/main" noChangeAspect="1"/>
             </wp:cNvGraphicFramePr>
@@ -1360,7 +1555,7 @@
                   <pic:spPr>
                     <a:xfrm>
                       <a:off x="0" y="0"/>
-                      <a:ext cx="5943600" cy="3271520"/>
+                      <a:ext cx="5943600" cy="1546225"/>
                     </a:xfrm>
                     <a:prstGeom prst="rect">
                       <a:avLst/>
@@ -1376,35 +1571,93 @@
     <w:p>
       <w:pPr>
         <w:bidi/>
-        <w:rPr>
-          <w:rFonts w:cs="B Nazanin"/>
-          <w:sz w:val="28"/>
-          <w:szCs w:val="28"/>
-          <w:rtl/>
-          <w:lang w:bidi="fa-IR"/>
-        </w:rPr>
-      </w:pPr>
-    </w:p>
-    <w:p>
-      <w:pPr>
-        <w:bidi/>
-        <w:rPr>
-          <w:rFonts w:cs="B Nazanin"/>
-          <w:sz w:val="28"/>
-          <w:szCs w:val="28"/>
-          <w:rtl/>
-          <w:lang w:bidi="fa-IR"/>
-        </w:rPr>
-      </w:pPr>
-      <w:r>
-        <w:rPr>
-          <w:rFonts w:cs="B Nazanin" w:hint="cs"/>
-          <w:sz w:val="28"/>
-          <w:szCs w:val="28"/>
-          <w:rtl/>
-          <w:lang w:bidi="fa-IR"/>
-        </w:rPr>
-        <w:t xml:space="preserve">کار گوش دادن هم همانگونه که اشاره شد در </w:t>
+        <w:jc w:val="center"/>
+        <w:rPr>
+          <w:rFonts w:cs="B Nazanin"/>
+          <w:sz w:val="28"/>
+          <w:szCs w:val="28"/>
+          <w:rtl/>
+          <w:lang w:bidi="fa-IR"/>
+        </w:rPr>
+      </w:pPr>
+    </w:p>
+    <w:p>
+      <w:pPr>
+        <w:bidi/>
+        <w:rPr>
+          <w:rFonts w:cs="B Nazanin"/>
+          <w:sz w:val="28"/>
+          <w:szCs w:val="28"/>
+          <w:rtl/>
+          <w:lang w:bidi="fa-IR"/>
+        </w:rPr>
+      </w:pPr>
+      <w:r>
+        <w:rPr>
+          <w:rFonts w:cs="B Nazanin" w:hint="cs"/>
+          <w:sz w:val="28"/>
+          <w:szCs w:val="28"/>
+          <w:rtl/>
+          <w:lang w:bidi="fa-IR"/>
+        </w:rPr>
+        <w:t xml:space="preserve">بعد از آن، تابع </w:t>
+      </w:r>
+      <w:r>
+        <w:rPr>
+          <w:rFonts w:cs="B Nazanin"/>
+          <w:sz w:val="28"/>
+          <w:szCs w:val="28"/>
+          <w:lang w:bidi="fa-IR"/>
+        </w:rPr>
+        <w:t>listen</w:t>
+      </w:r>
+      <w:r>
+        <w:rPr>
+          <w:rFonts w:cs="B Nazanin" w:hint="cs"/>
+          <w:sz w:val="28"/>
+          <w:szCs w:val="28"/>
+          <w:rtl/>
+          <w:lang w:bidi="fa-IR"/>
+        </w:rPr>
+        <w:t xml:space="preserve"> را نوشتم که بر روی </w:t>
+      </w:r>
+      <w:r>
+        <w:rPr>
+          <w:rFonts w:cs="B Nazanin"/>
+          <w:sz w:val="28"/>
+          <w:szCs w:val="28"/>
+          <w:lang w:bidi="fa-IR"/>
+        </w:rPr>
+        <w:t>listenPort</w:t>
+      </w:r>
+      <w:r>
+        <w:rPr>
+          <w:rFonts w:cs="B Nazanin" w:hint="cs"/>
+          <w:sz w:val="28"/>
+          <w:szCs w:val="28"/>
+          <w:rtl/>
+          <w:lang w:bidi="fa-IR"/>
+        </w:rPr>
+        <w:t xml:space="preserve"> همیشه در حال گوش دادن است. در همین تابع است که با دریافت پیام، عدد ارسالی هم چک میشود تا درصورت مغایرت، تابع </w:t>
+      </w:r>
+      <w:r>
+        <w:rPr>
+          <w:rFonts w:cs="B Nazanin"/>
+          <w:sz w:val="28"/>
+          <w:szCs w:val="28"/>
+          <w:lang w:bidi="fa-IR"/>
+        </w:rPr>
+        <w:t>resend</w:t>
+      </w:r>
+      <w:r>
+        <w:rPr>
+          <w:rFonts w:cs="B Nazanin" w:hint="cs"/>
+          <w:sz w:val="28"/>
+          <w:szCs w:val="28"/>
+          <w:rtl/>
+          <w:lang w:bidi="fa-IR"/>
+        </w:rPr>
+        <w:t xml:space="preserve"> را در </w:t>
       </w:r>
       <w:r>
         <w:rPr>
@@ -1423,7 +1676,157 @@
           <w:rtl/>
           <w:lang w:bidi="fa-IR"/>
         </w:rPr>
-        <w:t xml:space="preserve"> جدایی انجام میگیرد.</w:t>
+        <w:t xml:space="preserve"> جداگانه ای فراخوانی کند.</w:t>
+      </w:r>
+      <w:r>
+        <w:rPr>
+          <w:rFonts w:cs="B Nazanin" w:hint="cs"/>
+          <w:sz w:val="28"/>
+          <w:szCs w:val="28"/>
+          <w:rtl/>
+          <w:lang w:bidi="fa-IR"/>
+        </w:rPr>
+        <w:t xml:space="preserve"> پیام های دریافتی در صورتی که </w:t>
+      </w:r>
+      <w:r>
+        <w:rPr>
+          <w:rFonts w:cs="B Nazanin"/>
+          <w:sz w:val="28"/>
+          <w:szCs w:val="28"/>
+          <w:lang w:bidi="fa-IR"/>
+        </w:rPr>
+        <w:t>resend</w:t>
+      </w:r>
+      <w:r>
+        <w:rPr>
+          <w:rFonts w:cs="B Nazanin" w:hint="cs"/>
+          <w:sz w:val="28"/>
+          <w:szCs w:val="28"/>
+          <w:rtl/>
+          <w:lang w:bidi="fa-IR"/>
+        </w:rPr>
+        <w:t xml:space="preserve"> نباشند در لیست پیام های دریافتی ذخیره میشوند و نمایش هم داده میشوند.</w:t>
+      </w:r>
+    </w:p>
+    <w:p>
+      <w:pPr>
+        <w:bidi/>
+        <w:rPr>
+          <w:rFonts w:cs="B Nazanin"/>
+          <w:sz w:val="28"/>
+          <w:szCs w:val="28"/>
+          <w:rtl/>
+          <w:lang w:bidi="fa-IR"/>
+        </w:rPr>
+      </w:pPr>
+      <w:r>
+        <w:rPr>
+          <w:rFonts w:cs="B Nazanin" w:hint="cs"/>
+          <w:sz w:val="28"/>
+          <w:szCs w:val="28"/>
+          <w:rtl/>
+          <w:lang w:bidi="fa-IR"/>
+        </w:rPr>
+        <w:t xml:space="preserve">در صورتی که </w:t>
+      </w:r>
+      <w:r>
+        <w:rPr>
+          <w:rFonts w:cs="B Nazanin"/>
+          <w:sz w:val="28"/>
+          <w:szCs w:val="28"/>
+          <w:lang w:bidi="fa-IR"/>
+        </w:rPr>
+        <w:t>ack</w:t>
+      </w:r>
+      <w:r>
+        <w:rPr>
+          <w:rFonts w:cs="B Nazanin" w:hint="cs"/>
+          <w:sz w:val="28"/>
+          <w:szCs w:val="28"/>
+          <w:rtl/>
+          <w:lang w:bidi="fa-IR"/>
+        </w:rPr>
+        <w:t xml:space="preserve"> باشند هم در لیست</w:t>
+      </w:r>
+      <w:r>
+        <w:rPr>
+          <w:rFonts w:cs="B Nazanin" w:hint="cs"/>
+          <w:sz w:val="28"/>
+          <w:szCs w:val="28"/>
+          <w:rtl/>
+          <w:lang w:bidi="fa-IR"/>
+        </w:rPr>
+        <w:t xml:space="preserve"> </w:t>
+      </w:r>
+      <w:r>
+        <w:rPr>
+          <w:rFonts w:cs="B Nazanin"/>
+          <w:sz w:val="28"/>
+          <w:szCs w:val="28"/>
+          <w:lang w:bidi="fa-IR"/>
+        </w:rPr>
+        <w:t>ack</w:t>
+      </w:r>
+      <w:r>
+        <w:rPr>
+          <w:rFonts w:cs="B Nazanin" w:hint="cs"/>
+          <w:sz w:val="28"/>
+          <w:szCs w:val="28"/>
+          <w:rtl/>
+          <w:lang w:bidi="fa-IR"/>
+        </w:rPr>
+        <w:t xml:space="preserve"> ها</w:t>
+      </w:r>
+      <w:r>
+        <w:rPr>
+          <w:rFonts w:cs="B Nazanin" w:hint="cs"/>
+          <w:sz w:val="28"/>
+          <w:szCs w:val="28"/>
+          <w:rtl/>
+          <w:lang w:bidi="fa-IR"/>
+        </w:rPr>
+        <w:t xml:space="preserve"> آن را اضافه کرده و دوباره به حالت گوش دادن می رود.</w:t>
+      </w:r>
+    </w:p>
+    <w:p>
+      <w:pPr>
+        <w:bidi/>
+        <w:rPr>
+          <w:rFonts w:cs="B Nazanin"/>
+          <w:sz w:val="28"/>
+          <w:szCs w:val="28"/>
+          <w:rtl/>
+          <w:lang w:bidi="fa-IR"/>
+        </w:rPr>
+      </w:pPr>
+      <w:r>
+        <w:rPr>
+          <w:rFonts w:cs="B Nazanin" w:hint="cs"/>
+          <w:sz w:val="28"/>
+          <w:szCs w:val="28"/>
+          <w:rtl/>
+          <w:lang w:bidi="fa-IR"/>
+        </w:rPr>
+        <w:t xml:space="preserve"> در صورتی که تگ </w:t>
+      </w:r>
+      <w:r>
+        <w:rPr>
+          <w:rFonts w:cs="B Nazanin"/>
+          <w:sz w:val="28"/>
+          <w:szCs w:val="28"/>
+          <w:lang w:bidi="fa-IR"/>
+        </w:rPr>
+        <w:t>“resend”</w:t>
+      </w:r>
+      <w:r>
+        <w:rPr>
+          <w:rFonts w:cs="B Nazanin" w:hint="cs"/>
+          <w:sz w:val="28"/>
+          <w:szCs w:val="28"/>
+          <w:rtl/>
+          <w:lang w:bidi="fa-IR"/>
+        </w:rPr>
+        <w:t xml:space="preserve"> داشته باشد کاری با آن پیام ندارد و فقط آن را نمایش میدهد.</w:t>
       </w:r>
     </w:p>
     <w:p>
@@ -1442,11 +1845,12 @@
         <w:rPr>
           <w:noProof/>
         </w:rPr>
+        <w:lastRenderedPageBreak/>
         <w:drawing>
-          <wp:inline distT="0" distB="0" distL="0" distR="0" wp14:anchorId="39122804" wp14:editId="0FDF593B">
-            <wp:extent cx="5943600" cy="962660"/>
-            <wp:effectExtent l="0" t="0" r="0" b="8890"/>
-            <wp:docPr id="6" name="Picture 6"/>
+          <wp:inline distT="0" distB="0" distL="0" distR="0" wp14:anchorId="521E9C5F" wp14:editId="16D2379F">
+            <wp:extent cx="5943600" cy="4056380"/>
+            <wp:effectExtent l="0" t="0" r="0" b="1270"/>
+            <wp:docPr id="17" name="Picture 17"/>
             <wp:cNvGraphicFramePr>
               <a:graphicFrameLocks xmlns:a="http://schemas.openxmlformats.org/drawingml/2006/main" noChangeAspect="1"/>
             </wp:cNvGraphicFramePr>
@@ -1466,7 +1870,7 @@
                   <pic:spPr>
                     <a:xfrm>
                       <a:off x="0" y="0"/>
-                      <a:ext cx="5943600" cy="962660"/>
+                      <a:ext cx="5943600" cy="4056380"/>
                     </a:xfrm>
                     <a:prstGeom prst="rect">
                       <a:avLst/>
@@ -1502,51 +1906,15 @@
           <w:lang w:bidi="fa-IR"/>
         </w:rPr>
       </w:pPr>
-    </w:p>
-    <w:p>
-      <w:pPr>
-        <w:bidi/>
-        <w:rPr>
-          <w:rFonts w:cs="B Nazanin"/>
-          <w:sz w:val="28"/>
-          <w:szCs w:val="28"/>
-          <w:rtl/>
-          <w:lang w:bidi="fa-IR"/>
-        </w:rPr>
-      </w:pPr>
-    </w:p>
-    <w:p>
-      <w:pPr>
-        <w:bidi/>
-        <w:rPr>
-          <w:rFonts w:cs="B Nazanin"/>
-          <w:sz w:val="28"/>
-          <w:szCs w:val="28"/>
-          <w:rtl/>
-          <w:lang w:bidi="fa-IR"/>
-        </w:rPr>
-      </w:pPr>
-    </w:p>
-    <w:p>
-      <w:pPr>
-        <w:bidi/>
-        <w:rPr>
-          <w:rFonts w:cs="B Nazanin"/>
-          <w:sz w:val="28"/>
-          <w:szCs w:val="28"/>
-          <w:rtl/>
-          <w:lang w:bidi="fa-IR"/>
-        </w:rPr>
-      </w:pPr>
-      <w:r>
-        <w:rPr>
-          <w:rFonts w:cs="B Nazanin" w:hint="cs"/>
-          <w:sz w:val="28"/>
-          <w:szCs w:val="28"/>
-          <w:rtl/>
-          <w:lang w:bidi="fa-IR"/>
-        </w:rPr>
-        <w:t xml:space="preserve">در </w:t>
+      <w:r>
+        <w:rPr>
+          <w:rFonts w:cs="B Nazanin" w:hint="cs"/>
+          <w:sz w:val="28"/>
+          <w:szCs w:val="28"/>
+          <w:rtl/>
+          <w:lang w:bidi="fa-IR"/>
+        </w:rPr>
+        <w:t xml:space="preserve">کار گوش دادن هم همانگونه که اشاره شد در </w:t>
       </w:r>
       <w:r>
         <w:rPr>
@@ -1565,119 +1933,7 @@
           <w:rtl/>
           <w:lang w:bidi="fa-IR"/>
         </w:rPr>
-        <w:t xml:space="preserve"> اصلی هم با استفاده از سوکتی</w:t>
-      </w:r>
-      <w:r>
-        <w:rPr>
-          <w:rFonts w:cs="B Nazanin" w:hint="cs"/>
-          <w:sz w:val="28"/>
-          <w:szCs w:val="28"/>
-          <w:rtl/>
-          <w:lang w:bidi="fa-IR"/>
-        </w:rPr>
-        <w:t xml:space="preserve"> </w:t>
-      </w:r>
-      <w:r>
-        <w:rPr>
-          <w:rFonts w:cs="B Nazanin" w:hint="cs"/>
-          <w:sz w:val="28"/>
-          <w:szCs w:val="28"/>
-          <w:rtl/>
-          <w:lang w:bidi="fa-IR"/>
-        </w:rPr>
-        <w:t xml:space="preserve">که </w:t>
-      </w:r>
-      <w:r>
-        <w:rPr>
-          <w:rFonts w:cs="B Nazanin" w:hint="cs"/>
-          <w:sz w:val="28"/>
-          <w:szCs w:val="28"/>
-          <w:rtl/>
-          <w:lang w:bidi="fa-IR"/>
-        </w:rPr>
-        <w:t>در اول تعریف کردم</w:t>
-      </w:r>
-      <w:r>
-        <w:rPr>
-          <w:rFonts w:cs="B Nazanin" w:hint="cs"/>
-          <w:sz w:val="28"/>
-          <w:szCs w:val="28"/>
-          <w:rtl/>
-          <w:lang w:bidi="fa-IR"/>
-        </w:rPr>
-        <w:t xml:space="preserve"> به </w:t>
-      </w:r>
-      <w:r>
-        <w:rPr>
-          <w:rFonts w:cs="B Nazanin" w:hint="cs"/>
-          <w:sz w:val="28"/>
-          <w:szCs w:val="28"/>
-          <w:rtl/>
-          <w:lang w:bidi="fa-IR"/>
-        </w:rPr>
-        <w:t>پورت</w:t>
-      </w:r>
-      <w:r>
-        <w:rPr>
-          <w:rFonts w:cs="B Nazanin" w:hint="cs"/>
-          <w:sz w:val="28"/>
-          <w:szCs w:val="28"/>
-          <w:rtl/>
-          <w:lang w:bidi="fa-IR"/>
-        </w:rPr>
-        <w:t xml:space="preserve">ی که طرف مقابل در حال </w:t>
-      </w:r>
-      <w:r>
-        <w:rPr>
-          <w:rFonts w:cs="B Nazanin" w:hint="cs"/>
-          <w:b/>
-          <w:bCs/>
-          <w:sz w:val="28"/>
-          <w:szCs w:val="28"/>
-          <w:rtl/>
-          <w:lang w:bidi="fa-IR"/>
-        </w:rPr>
-        <w:t>گوش دادن</w:t>
-      </w:r>
-      <w:r>
-        <w:rPr>
-          <w:rFonts w:cs="B Nazanin" w:hint="cs"/>
-          <w:sz w:val="28"/>
-          <w:szCs w:val="28"/>
-          <w:rtl/>
-          <w:lang w:bidi="fa-IR"/>
-        </w:rPr>
-        <w:t xml:space="preserve"> است</w:t>
-      </w:r>
-      <w:r>
-        <w:rPr>
-          <w:rFonts w:cs="B Nazanin" w:hint="cs"/>
-          <w:sz w:val="28"/>
-          <w:szCs w:val="28"/>
-          <w:rtl/>
-          <w:lang w:bidi="fa-IR"/>
-        </w:rPr>
-        <w:t xml:space="preserve"> پیام میفرستیم</w:t>
-      </w:r>
-      <w:r>
-        <w:rPr>
-          <w:rFonts w:cs="B Nazanin" w:hint="cs"/>
-          <w:sz w:val="28"/>
-          <w:szCs w:val="28"/>
-          <w:rtl/>
-          <w:lang w:bidi="fa-IR"/>
-        </w:rPr>
-        <w:t>.</w:t>
-      </w:r>
-      <w:r>
-        <w:rPr>
-          <w:rFonts w:cs="B Nazanin" w:hint="cs"/>
-          <w:sz w:val="28"/>
-          <w:szCs w:val="28"/>
-          <w:rtl/>
-          <w:lang w:bidi="fa-IR"/>
-        </w:rPr>
-        <w:t xml:space="preserve"> پیام ها هم علاوه بر متن اصلی، حاوی تعداد پیام های دریافتی که موفق به کاربر رسیده اند نیز می باشد.</w:t>
+        <w:t xml:space="preserve"> جدایی انجام میگیرد.</w:t>
       </w:r>
     </w:p>
     <w:p>
@@ -1697,10 +1953,10 @@
           <w:noProof/>
         </w:rPr>
         <w:drawing>
-          <wp:inline distT="0" distB="0" distL="0" distR="0" wp14:anchorId="39413A91" wp14:editId="17DF5B5F">
-            <wp:extent cx="5943600" cy="1676400"/>
+          <wp:inline distT="0" distB="0" distL="0" distR="0" wp14:anchorId="4CEDCACC" wp14:editId="3E9117B0">
+            <wp:extent cx="5943600" cy="942340"/>
             <wp:effectExtent l="0" t="0" r="0" b="0"/>
-            <wp:docPr id="7" name="Picture 7"/>
+            <wp:docPr id="18" name="Picture 18"/>
             <wp:cNvGraphicFramePr>
               <a:graphicFrameLocks xmlns:a="http://schemas.openxmlformats.org/drawingml/2006/main" noChangeAspect="1"/>
             </wp:cNvGraphicFramePr>
@@ -1720,7 +1976,7 @@
                   <pic:spPr>
                     <a:xfrm>
                       <a:off x="0" y="0"/>
-                      <a:ext cx="5943600" cy="1676400"/>
+                      <a:ext cx="5943600" cy="942340"/>
                     </a:xfrm>
                     <a:prstGeom prst="rect">
                       <a:avLst/>
@@ -1736,6 +1992,218 @@
     <w:p>
       <w:pPr>
         <w:bidi/>
+        <w:rPr>
+          <w:rFonts w:cs="B Nazanin"/>
+          <w:sz w:val="28"/>
+          <w:szCs w:val="28"/>
+          <w:rtl/>
+          <w:lang w:bidi="fa-IR"/>
+        </w:rPr>
+      </w:pPr>
+    </w:p>
+    <w:p>
+      <w:pPr>
+        <w:bidi/>
+        <w:rPr>
+          <w:rFonts w:cs="B Nazanin"/>
+          <w:sz w:val="28"/>
+          <w:szCs w:val="28"/>
+          <w:rtl/>
+          <w:lang w:bidi="fa-IR"/>
+        </w:rPr>
+      </w:pPr>
+    </w:p>
+    <w:p>
+      <w:pPr>
+        <w:bidi/>
+        <w:rPr>
+          <w:rFonts w:cs="B Nazanin"/>
+          <w:sz w:val="28"/>
+          <w:szCs w:val="28"/>
+          <w:rtl/>
+          <w:lang w:bidi="fa-IR"/>
+        </w:rPr>
+      </w:pPr>
+    </w:p>
+    <w:p>
+      <w:pPr>
+        <w:bidi/>
+        <w:rPr>
+          <w:rFonts w:cs="B Nazanin"/>
+          <w:sz w:val="28"/>
+          <w:szCs w:val="28"/>
+          <w:rtl/>
+          <w:lang w:bidi="fa-IR"/>
+        </w:rPr>
+      </w:pPr>
+    </w:p>
+    <w:p>
+      <w:pPr>
+        <w:bidi/>
+        <w:rPr>
+          <w:rFonts w:cs="B Nazanin"/>
+          <w:sz w:val="28"/>
+          <w:szCs w:val="28"/>
+          <w:rtl/>
+          <w:lang w:bidi="fa-IR"/>
+        </w:rPr>
+      </w:pPr>
+      <w:r>
+        <w:rPr>
+          <w:rFonts w:cs="B Nazanin" w:hint="cs"/>
+          <w:sz w:val="28"/>
+          <w:szCs w:val="28"/>
+          <w:rtl/>
+          <w:lang w:bidi="fa-IR"/>
+        </w:rPr>
+        <w:lastRenderedPageBreak/>
+        <w:t xml:space="preserve">در </w:t>
+      </w:r>
+      <w:r>
+        <w:rPr>
+          <w:rFonts w:cs="B Nazanin"/>
+          <w:sz w:val="28"/>
+          <w:szCs w:val="28"/>
+          <w:lang w:bidi="fa-IR"/>
+        </w:rPr>
+        <w:t>thread</w:t>
+      </w:r>
+      <w:r>
+        <w:rPr>
+          <w:rFonts w:cs="B Nazanin" w:hint="cs"/>
+          <w:sz w:val="28"/>
+          <w:szCs w:val="28"/>
+          <w:rtl/>
+          <w:lang w:bidi="fa-IR"/>
+        </w:rPr>
+        <w:t xml:space="preserve"> اصلی هم با استفاده از سوکتی</w:t>
+      </w:r>
+      <w:r>
+        <w:rPr>
+          <w:rFonts w:cs="B Nazanin" w:hint="cs"/>
+          <w:sz w:val="28"/>
+          <w:szCs w:val="28"/>
+          <w:rtl/>
+          <w:lang w:bidi="fa-IR"/>
+        </w:rPr>
+        <w:t xml:space="preserve"> </w:t>
+      </w:r>
+      <w:r>
+        <w:rPr>
+          <w:rFonts w:cs="B Nazanin" w:hint="cs"/>
+          <w:sz w:val="28"/>
+          <w:szCs w:val="28"/>
+          <w:rtl/>
+          <w:lang w:bidi="fa-IR"/>
+        </w:rPr>
+        <w:t xml:space="preserve">که </w:t>
+      </w:r>
+      <w:r>
+        <w:rPr>
+          <w:rFonts w:cs="B Nazanin" w:hint="cs"/>
+          <w:sz w:val="28"/>
+          <w:szCs w:val="28"/>
+          <w:rtl/>
+          <w:lang w:bidi="fa-IR"/>
+        </w:rPr>
+        <w:t>در اول تعریف کردم</w:t>
+      </w:r>
+      <w:r>
+        <w:rPr>
+          <w:rFonts w:cs="B Nazanin" w:hint="cs"/>
+          <w:sz w:val="28"/>
+          <w:szCs w:val="28"/>
+          <w:rtl/>
+          <w:lang w:bidi="fa-IR"/>
+        </w:rPr>
+        <w:t xml:space="preserve"> به </w:t>
+      </w:r>
+      <w:r>
+        <w:rPr>
+          <w:rFonts w:cs="B Nazanin" w:hint="cs"/>
+          <w:sz w:val="28"/>
+          <w:szCs w:val="28"/>
+          <w:rtl/>
+          <w:lang w:bidi="fa-IR"/>
+        </w:rPr>
+        <w:t>پورت</w:t>
+      </w:r>
+      <w:r>
+        <w:rPr>
+          <w:rFonts w:cs="B Nazanin" w:hint="cs"/>
+          <w:sz w:val="28"/>
+          <w:szCs w:val="28"/>
+          <w:rtl/>
+          <w:lang w:bidi="fa-IR"/>
+        </w:rPr>
+        <w:t xml:space="preserve">ی که طرف مقابل در حال </w:t>
+      </w:r>
+      <w:r>
+        <w:rPr>
+          <w:rFonts w:cs="B Nazanin" w:hint="cs"/>
+          <w:b/>
+          <w:bCs/>
+          <w:sz w:val="28"/>
+          <w:szCs w:val="28"/>
+          <w:rtl/>
+          <w:lang w:bidi="fa-IR"/>
+        </w:rPr>
+        <w:t>گوش دادن</w:t>
+      </w:r>
+      <w:r>
+        <w:rPr>
+          <w:rFonts w:cs="B Nazanin" w:hint="cs"/>
+          <w:sz w:val="28"/>
+          <w:szCs w:val="28"/>
+          <w:rtl/>
+          <w:lang w:bidi="fa-IR"/>
+        </w:rPr>
+        <w:t xml:space="preserve"> است</w:t>
+      </w:r>
+      <w:r>
+        <w:rPr>
+          <w:rFonts w:cs="B Nazanin" w:hint="cs"/>
+          <w:sz w:val="28"/>
+          <w:szCs w:val="28"/>
+          <w:rtl/>
+          <w:lang w:bidi="fa-IR"/>
+        </w:rPr>
+        <w:t xml:space="preserve"> پیام میفرستیم</w:t>
+      </w:r>
+      <w:r>
+        <w:rPr>
+          <w:rFonts w:cs="B Nazanin" w:hint="cs"/>
+          <w:sz w:val="28"/>
+          <w:szCs w:val="28"/>
+          <w:rtl/>
+          <w:lang w:bidi="fa-IR"/>
+        </w:rPr>
+        <w:t>.</w:t>
+      </w:r>
+      <w:r>
+        <w:rPr>
+          <w:rFonts w:cs="B Nazanin" w:hint="cs"/>
+          <w:sz w:val="28"/>
+          <w:szCs w:val="28"/>
+          <w:rtl/>
+          <w:lang w:bidi="fa-IR"/>
+        </w:rPr>
+        <w:t xml:space="preserve"> پیام ها هم علاوه بر متن اصلی، حاوی تعداد پیام های دریافتی که موفق به کاربر رسیده اند نیز می باشد.</w:t>
+      </w:r>
+      <w:r>
+        <w:rPr>
+          <w:rFonts w:cs="B Nazanin" w:hint="cs"/>
+          <w:sz w:val="28"/>
+          <w:szCs w:val="28"/>
+          <w:rtl/>
+          <w:lang w:bidi="fa-IR"/>
+        </w:rPr>
+        <w:t xml:space="preserve"> با ارسال پیام تایمر هم شروع به کار میکند.</w:t>
+      </w:r>
+    </w:p>
+    <w:p>
+      <w:pPr>
+        <w:bidi/>
         <w:jc w:val="center"/>
         <w:rPr>
           <w:rFonts w:cs="B Nazanin"/>
@@ -1745,50 +2213,15 @@
           <w:lang w:bidi="fa-IR"/>
         </w:rPr>
       </w:pPr>
-    </w:p>
-    <w:p>
-      <w:pPr>
-        <w:bidi/>
-        <w:rPr>
-          <w:rFonts w:cs="B Nazanin"/>
-          <w:sz w:val="28"/>
-          <w:szCs w:val="28"/>
-          <w:rtl/>
-          <w:lang w:bidi="fa-IR"/>
-        </w:rPr>
-      </w:pPr>
-      <w:r>
-        <w:rPr>
-          <w:rFonts w:cs="B Nazanin" w:hint="cs"/>
-          <w:sz w:val="28"/>
-          <w:szCs w:val="28"/>
-          <w:rtl/>
-          <w:lang w:bidi="fa-IR"/>
-        </w:rPr>
-        <w:t>اجرای برنامه: بعد از اجرا هر دو کاربر آماده ارسال و دریافت پیام هستند.</w:t>
-      </w:r>
-    </w:p>
-    <w:p>
-      <w:pPr>
-        <w:bidi/>
-        <w:jc w:val="right"/>
-        <w:rPr>
-          <w:rFonts w:cs="B Nazanin"/>
-          <w:sz w:val="28"/>
-          <w:szCs w:val="28"/>
-          <w:rtl/>
-          <w:lang w:bidi="fa-IR"/>
-        </w:rPr>
-      </w:pPr>
       <w:r>
         <w:rPr>
           <w:noProof/>
         </w:rPr>
         <w:drawing>
-          <wp:inline distT="0" distB="0" distL="0" distR="0" wp14:anchorId="2E40C58E" wp14:editId="1A5A1F5C">
-            <wp:extent cx="2811780" cy="676275"/>
-            <wp:effectExtent l="0" t="0" r="7620" b="9525"/>
-            <wp:docPr id="9" name="Picture 9"/>
+          <wp:inline distT="0" distB="0" distL="0" distR="0" wp14:anchorId="2CB121B5" wp14:editId="2FE33ABA">
+            <wp:extent cx="5943600" cy="2197100"/>
+            <wp:effectExtent l="0" t="0" r="0" b="0"/>
+            <wp:docPr id="19" name="Picture 19"/>
             <wp:cNvGraphicFramePr>
               <a:graphicFrameLocks xmlns:a="http://schemas.openxmlformats.org/drawingml/2006/main" noChangeAspect="1"/>
             </wp:cNvGraphicFramePr>
@@ -1808,7 +2241,7 @@
                   <pic:spPr>
                     <a:xfrm>
                       <a:off x="0" y="0"/>
-                      <a:ext cx="2811780" cy="676275"/>
+                      <a:ext cx="5943600" cy="2197100"/>
                     </a:xfrm>
                     <a:prstGeom prst="rect">
                       <a:avLst/>
@@ -1820,25 +2253,63 @@
           </wp:inline>
         </w:drawing>
       </w:r>
-      <w:r>
-        <w:rPr>
-          <w:rFonts w:cs="B Nazanin" w:hint="cs"/>
-          <w:sz w:val="28"/>
-          <w:szCs w:val="28"/>
-          <w:rtl/>
-          <w:lang w:bidi="fa-IR"/>
-        </w:rPr>
-        <w:t xml:space="preserve"> </w:t>
-      </w:r>
+    </w:p>
+    <w:p>
+      <w:pPr>
+        <w:bidi/>
+        <w:jc w:val="center"/>
+        <w:rPr>
+          <w:rFonts w:cs="B Nazanin"/>
+          <w:sz w:val="28"/>
+          <w:szCs w:val="28"/>
+          <w:rtl/>
+          <w:lang w:bidi="fa-IR"/>
+        </w:rPr>
+      </w:pPr>
+    </w:p>
+    <w:p>
+      <w:pPr>
+        <w:bidi/>
+        <w:rPr>
+          <w:rFonts w:cs="B Nazanin"/>
+          <w:sz w:val="28"/>
+          <w:szCs w:val="28"/>
+          <w:rtl/>
+          <w:lang w:bidi="fa-IR"/>
+        </w:rPr>
+      </w:pPr>
+      <w:r>
+        <w:rPr>
+          <w:rFonts w:cs="B Nazanin" w:hint="cs"/>
+          <w:sz w:val="28"/>
+          <w:szCs w:val="28"/>
+          <w:rtl/>
+          <w:lang w:bidi="fa-IR"/>
+        </w:rPr>
+        <w:t>اجرای برنامه: بعد از اجرا هر دو کاربر آماده ارسال و دریافت پیام هستند.</w:t>
+      </w:r>
+    </w:p>
+    <w:p>
+      <w:pPr>
+        <w:bidi/>
+        <w:jc w:val="right"/>
+        <w:rPr>
+          <w:rFonts w:cs="B Nazanin"/>
+          <w:sz w:val="28"/>
+          <w:szCs w:val="28"/>
+          <w:rtl/>
+          <w:lang w:bidi="fa-IR"/>
+        </w:rPr>
+      </w:pPr>
       <w:r>
         <w:rPr>
           <w:noProof/>
         </w:rPr>
         <w:drawing>
-          <wp:inline distT="0" distB="0" distL="0" distR="0" wp14:anchorId="152DEDB3" wp14:editId="2692BDE8">
-            <wp:extent cx="2849880" cy="657225"/>
+          <wp:inline distT="0" distB="0" distL="0" distR="0" wp14:anchorId="2E40C58E" wp14:editId="1A5A1F5C">
+            <wp:extent cx="2811780" cy="676275"/>
             <wp:effectExtent l="0" t="0" r="7620" b="9525"/>
-            <wp:docPr id="8" name="Picture 8"/>
+            <wp:docPr id="9" name="Picture 9"/>
             <wp:cNvGraphicFramePr>
               <a:graphicFrameLocks xmlns:a="http://schemas.openxmlformats.org/drawingml/2006/main" noChangeAspect="1"/>
             </wp:cNvGraphicFramePr>
@@ -1858,7 +2329,7 @@
                   <pic:spPr>
                     <a:xfrm>
                       <a:off x="0" y="0"/>
-                      <a:ext cx="2849880" cy="657225"/>
+                      <a:ext cx="2811780" cy="676275"/>
                     </a:xfrm>
                     <a:prstGeom prst="rect">
                       <a:avLst/>
@@ -1870,68 +2341,25 @@
           </wp:inline>
         </w:drawing>
       </w:r>
-    </w:p>
-    <w:p>
-      <w:pPr>
-        <w:bidi/>
-        <w:rPr>
-          <w:rFonts w:cs="B Nazanin"/>
-          <w:sz w:val="28"/>
-          <w:szCs w:val="28"/>
-          <w:rtl/>
-          <w:lang w:bidi="fa-IR"/>
-        </w:rPr>
-      </w:pPr>
-      <w:r>
-        <w:rPr>
-          <w:rFonts w:cs="B Nazanin" w:hint="cs"/>
-          <w:sz w:val="28"/>
-          <w:szCs w:val="28"/>
-          <w:rtl/>
-          <w:lang w:bidi="fa-IR"/>
-        </w:rPr>
-        <w:t>ارسال پیام:</w:t>
-      </w:r>
-    </w:p>
-    <w:p>
-      <w:pPr>
-        <w:bidi/>
-        <w:rPr>
-          <w:rFonts w:cs="B Nazanin"/>
-          <w:sz w:val="28"/>
-          <w:szCs w:val="28"/>
-          <w:rtl/>
-          <w:lang w:bidi="fa-IR"/>
-        </w:rPr>
-      </w:pPr>
-      <w:r>
-        <w:rPr>
-          <w:rFonts w:cs="B Nazanin"/>
-          <w:sz w:val="28"/>
-          <w:szCs w:val="28"/>
+      <w:r>
+        <w:rPr>
+          <w:rFonts w:cs="B Nazanin" w:hint="cs"/>
+          <w:sz w:val="28"/>
+          <w:szCs w:val="28"/>
+          <w:rtl/>
           <w:lang w:bidi="fa-IR"/>
         </w:rPr>
         <w:t xml:space="preserve"> </w:t>
       </w:r>
       <w:r>
         <w:rPr>
-          <w:rFonts w:cs="B Nazanin" w:hint="cs"/>
-          <w:sz w:val="28"/>
-          <w:szCs w:val="28"/>
-          <w:rtl/>
-          <w:lang w:bidi="fa-IR"/>
-        </w:rPr>
-        <w:t xml:space="preserve"> </w:t>
-      </w:r>
-      <w:r>
-        <w:rPr>
           <w:noProof/>
         </w:rPr>
         <w:drawing>
-          <wp:inline distT="0" distB="0" distL="0" distR="0" wp14:anchorId="50DBB819" wp14:editId="1832738C">
-            <wp:extent cx="2865120" cy="895350"/>
-            <wp:effectExtent l="0" t="0" r="0" b="0"/>
-            <wp:docPr id="12" name="Picture 12"/>
+          <wp:inline distT="0" distB="0" distL="0" distR="0" wp14:anchorId="152DEDB3" wp14:editId="2692BDE8">
+            <wp:extent cx="2849880" cy="657225"/>
+            <wp:effectExtent l="0" t="0" r="7620" b="9525"/>
+            <wp:docPr id="8" name="Picture 8"/>
             <wp:cNvGraphicFramePr>
               <a:graphicFrameLocks xmlns:a="http://schemas.openxmlformats.org/drawingml/2006/main" noChangeAspect="1"/>
             </wp:cNvGraphicFramePr>
@@ -1951,7 +2379,7 @@
                   <pic:spPr>
                     <a:xfrm>
                       <a:off x="0" y="0"/>
-                      <a:ext cx="2865120" cy="895350"/>
+                      <a:ext cx="2849880" cy="657225"/>
                     </a:xfrm>
                     <a:prstGeom prst="rect">
                       <a:avLst/>
@@ -1963,25 +2391,80 @@
           </wp:inline>
         </w:drawing>
       </w:r>
-      <w:r>
-        <w:rPr>
-          <w:rFonts w:cs="B Nazanin" w:hint="cs"/>
-          <w:sz w:val="28"/>
-          <w:szCs w:val="28"/>
-          <w:rtl/>
+    </w:p>
+    <w:p>
+      <w:pPr>
+        <w:bidi/>
+        <w:rPr>
+          <w:rFonts w:cs="B Nazanin"/>
+          <w:sz w:val="28"/>
+          <w:szCs w:val="28"/>
+          <w:rtl/>
+          <w:lang w:bidi="fa-IR"/>
+        </w:rPr>
+      </w:pPr>
+    </w:p>
+    <w:p>
+      <w:pPr>
+        <w:bidi/>
+        <w:rPr>
+          <w:rFonts w:cs="B Nazanin"/>
+          <w:sz w:val="28"/>
+          <w:szCs w:val="28"/>
+          <w:rtl/>
+          <w:lang w:bidi="fa-IR"/>
+        </w:rPr>
+      </w:pPr>
+      <w:r>
+        <w:rPr>
+          <w:rFonts w:cs="B Nazanin" w:hint="cs"/>
+          <w:sz w:val="28"/>
+          <w:szCs w:val="28"/>
+          <w:rtl/>
+          <w:lang w:bidi="fa-IR"/>
+        </w:rPr>
+        <w:t>ارسال پیام:</w:t>
+      </w:r>
+    </w:p>
+    <w:p>
+      <w:pPr>
+        <w:bidi/>
+        <w:rPr>
+          <w:rFonts w:cs="B Nazanin"/>
+          <w:sz w:val="28"/>
+          <w:szCs w:val="28"/>
+          <w:rtl/>
+          <w:lang w:bidi="fa-IR"/>
+        </w:rPr>
+      </w:pPr>
+      <w:r>
+        <w:rPr>
+          <w:rFonts w:cs="B Nazanin"/>
+          <w:sz w:val="28"/>
+          <w:szCs w:val="28"/>
           <w:lang w:bidi="fa-IR"/>
         </w:rPr>
         <w:t xml:space="preserve"> </w:t>
       </w:r>
       <w:r>
         <w:rPr>
+          <w:rFonts w:cs="B Nazanin" w:hint="cs"/>
+          <w:sz w:val="28"/>
+          <w:szCs w:val="28"/>
+          <w:rtl/>
+          <w:lang w:bidi="fa-IR"/>
+        </w:rPr>
+        <w:t xml:space="preserve"> </w:t>
+      </w:r>
+      <w:r>
+        <w:rPr>
           <w:noProof/>
         </w:rPr>
         <w:drawing>
-          <wp:inline distT="0" distB="0" distL="0" distR="0" wp14:anchorId="04180949" wp14:editId="5DCCE864">
-            <wp:extent cx="2781300" cy="866775"/>
-            <wp:effectExtent l="0" t="0" r="0" b="9525"/>
-            <wp:docPr id="10" name="Picture 10"/>
+          <wp:inline distT="0" distB="0" distL="0" distR="0" wp14:anchorId="50DBB819" wp14:editId="1832738C">
+            <wp:extent cx="2865120" cy="895350"/>
+            <wp:effectExtent l="0" t="0" r="0" b="0"/>
+            <wp:docPr id="12" name="Picture 12"/>
             <wp:cNvGraphicFramePr>
               <a:graphicFrameLocks xmlns:a="http://schemas.openxmlformats.org/drawingml/2006/main" noChangeAspect="1"/>
             </wp:cNvGraphicFramePr>
@@ -2001,7 +2484,7 @@
                   <pic:spPr>
                     <a:xfrm>
                       <a:off x="0" y="0"/>
-                      <a:ext cx="2781300" cy="866775"/>
+                      <a:ext cx="2865120" cy="895350"/>
                     </a:xfrm>
                     <a:prstGeom prst="rect">
                       <a:avLst/>
@@ -2013,50 +2496,25 @@
           </wp:inline>
         </w:drawing>
       </w:r>
-    </w:p>
-    <w:p>
-      <w:pPr>
-        <w:bidi/>
-        <w:rPr>
-          <w:rFonts w:cs="B Nazanin"/>
-          <w:sz w:val="28"/>
-          <w:szCs w:val="28"/>
-          <w:rtl/>
-          <w:lang w:bidi="fa-IR"/>
-        </w:rPr>
-      </w:pPr>
-      <w:r>
-        <w:rPr>
-          <w:rFonts w:cs="B Nazanin" w:hint="cs"/>
-          <w:sz w:val="28"/>
-          <w:szCs w:val="28"/>
-          <w:rtl/>
-          <w:lang w:bidi="fa-IR"/>
-        </w:rPr>
-        <w:t>کلاینت 1 به 2 پیام ارسال کرده و برای کلاینت 2 به نمایش درآمده است. 0 یعنی هنوز از تو پیامی نگرفتم.</w:t>
-      </w:r>
-    </w:p>
-    <w:p>
-      <w:pPr>
-        <w:bidi/>
-        <w:jc w:val="right"/>
-        <w:rPr>
-          <w:rFonts w:cs="B Nazanin"/>
-          <w:sz w:val="28"/>
-          <w:szCs w:val="28"/>
-          <w:rtl/>
-          <w:lang w:bidi="fa-IR"/>
-        </w:rPr>
-      </w:pPr>
+      <w:r>
+        <w:rPr>
+          <w:rFonts w:cs="B Nazanin" w:hint="cs"/>
+          <w:sz w:val="28"/>
+          <w:szCs w:val="28"/>
+          <w:rtl/>
+          <w:lang w:bidi="fa-IR"/>
+        </w:rPr>
+        <w:t xml:space="preserve"> </w:t>
+      </w:r>
       <w:r>
         <w:rPr>
           <w:noProof/>
         </w:rPr>
         <w:drawing>
-          <wp:inline distT="0" distB="0" distL="0" distR="0" wp14:anchorId="66C29F50" wp14:editId="5366B181">
-            <wp:extent cx="2857500" cy="1085850"/>
-            <wp:effectExtent l="0" t="0" r="0" b="0"/>
-            <wp:docPr id="13" name="Picture 13"/>
+          <wp:inline distT="0" distB="0" distL="0" distR="0" wp14:anchorId="04180949" wp14:editId="5DCCE864">
+            <wp:extent cx="2781300" cy="866775"/>
+            <wp:effectExtent l="0" t="0" r="0" b="9525"/>
+            <wp:docPr id="10" name="Picture 10"/>
             <wp:cNvGraphicFramePr>
               <a:graphicFrameLocks xmlns:a="http://schemas.openxmlformats.org/drawingml/2006/main" noChangeAspect="1"/>
             </wp:cNvGraphicFramePr>
@@ -2076,7 +2534,7 @@
                   <pic:spPr>
                     <a:xfrm>
                       <a:off x="0" y="0"/>
-                      <a:ext cx="2857500" cy="1085850"/>
+                      <a:ext cx="2781300" cy="866775"/>
                     </a:xfrm>
                     <a:prstGeom prst="rect">
                       <a:avLst/>
@@ -2088,25 +2546,75 @@
           </wp:inline>
         </w:drawing>
       </w:r>
-      <w:r>
-        <w:rPr>
-          <w:rFonts w:cs="B Nazanin" w:hint="cs"/>
-          <w:sz w:val="28"/>
-          <w:szCs w:val="28"/>
-          <w:rtl/>
-          <w:lang w:bidi="fa-IR"/>
-        </w:rPr>
-        <w:t xml:space="preserve"> </w:t>
-      </w:r>
+    </w:p>
+    <w:p>
+      <w:pPr>
+        <w:bidi/>
+        <w:rPr>
+          <w:rFonts w:cs="B Nazanin"/>
+          <w:sz w:val="28"/>
+          <w:szCs w:val="28"/>
+          <w:rtl/>
+          <w:lang w:bidi="fa-IR"/>
+        </w:rPr>
+      </w:pPr>
+      <w:r>
+        <w:rPr>
+          <w:rFonts w:cs="B Nazanin" w:hint="cs"/>
+          <w:sz w:val="28"/>
+          <w:szCs w:val="28"/>
+          <w:rtl/>
+          <w:lang w:bidi="fa-IR"/>
+        </w:rPr>
+        <w:t>کلاینت 1 به 2 پیام ارسال کرده و برای کلاینت 2 به نمایش درآمده است. 0 یعنی هنوز از تو پیامی نگرفتم.</w:t>
+      </w:r>
+    </w:p>
+    <w:p>
+      <w:pPr>
+        <w:bidi/>
+        <w:rPr>
+          <w:rFonts w:cs="B Nazanin"/>
+          <w:sz w:val="28"/>
+          <w:szCs w:val="28"/>
+          <w:rtl/>
+          <w:lang w:bidi="fa-IR"/>
+        </w:rPr>
+      </w:pPr>
+    </w:p>
+    <w:p>
+      <w:pPr>
+        <w:bidi/>
+        <w:rPr>
+          <w:rFonts w:cs="B Nazanin"/>
+          <w:sz w:val="28"/>
+          <w:szCs w:val="28"/>
+          <w:rtl/>
+          <w:lang w:bidi="fa-IR"/>
+        </w:rPr>
+      </w:pPr>
+    </w:p>
+    <w:p>
+      <w:pPr>
+        <w:bidi/>
+        <w:jc w:val="right"/>
+        <w:rPr>
+          <w:rFonts w:cs="B Nazanin"/>
+          <w:sz w:val="28"/>
+          <w:szCs w:val="28"/>
+          <w:rtl/>
+          <w:lang w:bidi="fa-IR"/>
+        </w:rPr>
+      </w:pPr>
       <w:r>
         <w:rPr>
           <w:noProof/>
         </w:rPr>
+        <w:lastRenderedPageBreak/>
         <w:drawing>
-          <wp:inline distT="0" distB="0" distL="0" distR="0" wp14:anchorId="2644145F" wp14:editId="6064C79D">
-            <wp:extent cx="2842260" cy="1057275"/>
-            <wp:effectExtent l="0" t="0" r="0" b="9525"/>
-            <wp:docPr id="14" name="Picture 14"/>
+          <wp:inline distT="0" distB="0" distL="0" distR="0" wp14:anchorId="66C29F50" wp14:editId="5366B181">
+            <wp:extent cx="2857500" cy="1085850"/>
+            <wp:effectExtent l="0" t="0" r="0" b="0"/>
+            <wp:docPr id="13" name="Picture 13"/>
             <wp:cNvGraphicFramePr>
               <a:graphicFrameLocks xmlns:a="http://schemas.openxmlformats.org/drawingml/2006/main" noChangeAspect="1"/>
             </wp:cNvGraphicFramePr>
@@ -2126,7 +2634,7 @@
                   <pic:spPr>
                     <a:xfrm>
                       <a:off x="0" y="0"/>
-                      <a:ext cx="2842260" cy="1057275"/>
+                      <a:ext cx="2857500" cy="1085850"/>
                     </a:xfrm>
                     <a:prstGeom prst="rect">
                       <a:avLst/>
@@ -2138,51 +2646,6 @@
           </wp:inline>
         </w:drawing>
       </w:r>
-    </w:p>
-    <w:p>
-      <w:pPr>
-        <w:bidi/>
-        <w:rPr>
-          <w:rFonts w:cs="B Nazanin"/>
-          <w:sz w:val="28"/>
-          <w:szCs w:val="28"/>
-          <w:rtl/>
-          <w:lang w:bidi="fa-IR"/>
-        </w:rPr>
-      </w:pPr>
-      <w:r>
-        <w:rPr>
-          <w:rFonts w:cs="B Nazanin" w:hint="cs"/>
-          <w:sz w:val="28"/>
-          <w:szCs w:val="28"/>
-          <w:rtl/>
-          <w:lang w:bidi="fa-IR"/>
-        </w:rPr>
-        <w:t>هر دو یک پیام ارسال کرده و یک پیام دریافت کرده اند.</w:t>
-      </w:r>
-    </w:p>
-    <w:p>
-      <w:pPr>
-        <w:bidi/>
-        <w:rPr>
-          <w:rFonts w:cs="B Nazanin"/>
-          <w:sz w:val="28"/>
-          <w:szCs w:val="28"/>
-          <w:rtl/>
-          <w:lang w:bidi="fa-IR"/>
-        </w:rPr>
-      </w:pPr>
-      <w:r>
-        <w:rPr>
-          <w:rFonts w:cs="B Nazanin" w:hint="cs"/>
-          <w:sz w:val="28"/>
-          <w:szCs w:val="28"/>
-          <w:rtl/>
-          <w:lang w:bidi="fa-IR"/>
-        </w:rPr>
-        <w:lastRenderedPageBreak/>
-        <w:t>برای</w:t>
-      </w:r>
       <w:r>
         <w:rPr>
           <w:rFonts w:cs="B Nazanin" w:hint="cs"/>
@@ -2195,65 +2658,13 @@
       </w:r>
       <w:r>
         <w:rPr>
-          <w:rFonts w:cs="B Nazanin" w:hint="cs"/>
-          <w:sz w:val="28"/>
-          <w:szCs w:val="28"/>
-          <w:rtl/>
-          <w:lang w:bidi="fa-IR"/>
-        </w:rPr>
-        <w:t xml:space="preserve">تست قابلیت </w:t>
-      </w:r>
-      <w:r>
-        <w:rPr>
-          <w:rFonts w:cs="B Nazanin"/>
-          <w:sz w:val="28"/>
-          <w:szCs w:val="28"/>
-          <w:lang w:bidi="fa-IR"/>
-        </w:rPr>
-        <w:t>resend</w:t>
-      </w:r>
-      <w:r>
-        <w:rPr>
-          <w:rFonts w:cs="B Nazanin" w:hint="cs"/>
-          <w:sz w:val="28"/>
-          <w:szCs w:val="28"/>
-          <w:rtl/>
-          <w:lang w:bidi="fa-IR"/>
-        </w:rPr>
-        <w:t xml:space="preserve"> شرط چک کردن تعداد پیام ه</w:t>
-      </w:r>
-      <w:r>
-        <w:rPr>
-          <w:rFonts w:cs="B Nazanin" w:hint="cs"/>
-          <w:sz w:val="28"/>
-          <w:szCs w:val="28"/>
-          <w:rtl/>
-          <w:lang w:bidi="fa-IR"/>
-        </w:rPr>
-        <w:t>ا را تغییر میدهم تا قطعا دوباره پیام ها را ارسال کند تا مطمئن بشویم که برنامه درست کار میکند:</w:t>
-      </w:r>
-    </w:p>
-    <w:p>
-      <w:pPr>
-        <w:bidi/>
-        <w:jc w:val="center"/>
-        <w:rPr>
-          <w:rFonts w:cs="B Nazanin"/>
-          <w:sz w:val="28"/>
-          <w:szCs w:val="28"/>
-          <w:rtl/>
-          <w:lang w:bidi="fa-IR"/>
-        </w:rPr>
-      </w:pPr>
-      <w:r>
-        <w:rPr>
           <w:noProof/>
         </w:rPr>
         <w:drawing>
-          <wp:inline distT="0" distB="0" distL="0" distR="0" wp14:anchorId="352206A9" wp14:editId="75664DF8">
-            <wp:extent cx="4314825" cy="1009650"/>
-            <wp:effectExtent l="0" t="0" r="9525" b="0"/>
-            <wp:docPr id="15" name="Picture 15"/>
+          <wp:inline distT="0" distB="0" distL="0" distR="0" wp14:anchorId="2644145F" wp14:editId="6064C79D">
+            <wp:extent cx="2842260" cy="1057275"/>
+            <wp:effectExtent l="0" t="0" r="0" b="9525"/>
+            <wp:docPr id="14" name="Picture 14"/>
             <wp:cNvGraphicFramePr>
               <a:graphicFrameLocks xmlns:a="http://schemas.openxmlformats.org/drawingml/2006/main" noChangeAspect="1"/>
             </wp:cNvGraphicFramePr>
@@ -2273,6 +2684,152 @@
                   <pic:spPr>
                     <a:xfrm>
                       <a:off x="0" y="0"/>
+                      <a:ext cx="2842260" cy="1057275"/>
+                    </a:xfrm>
+                    <a:prstGeom prst="rect">
+                      <a:avLst/>
+                    </a:prstGeom>
+                  </pic:spPr>
+                </pic:pic>
+              </a:graphicData>
+            </a:graphic>
+          </wp:inline>
+        </w:drawing>
+      </w:r>
+    </w:p>
+    <w:p>
+      <w:pPr>
+        <w:bidi/>
+        <w:rPr>
+          <w:rFonts w:cs="B Nazanin"/>
+          <w:sz w:val="28"/>
+          <w:szCs w:val="28"/>
+          <w:rtl/>
+          <w:lang w:bidi="fa-IR"/>
+        </w:rPr>
+      </w:pPr>
+      <w:r>
+        <w:rPr>
+          <w:rFonts w:cs="B Nazanin" w:hint="cs"/>
+          <w:sz w:val="28"/>
+          <w:szCs w:val="28"/>
+          <w:rtl/>
+          <w:lang w:bidi="fa-IR"/>
+        </w:rPr>
+        <w:t>هر دو یک پیام ارسال کرده و یک پیام دریافت کرده اند.</w:t>
+      </w:r>
+    </w:p>
+    <w:p>
+      <w:pPr>
+        <w:bidi/>
+        <w:rPr>
+          <w:rFonts w:cs="B Nazanin"/>
+          <w:sz w:val="28"/>
+          <w:szCs w:val="28"/>
+          <w:rtl/>
+          <w:lang w:bidi="fa-IR"/>
+        </w:rPr>
+      </w:pPr>
+      <w:r>
+        <w:rPr>
+          <w:rFonts w:cs="B Nazanin" w:hint="cs"/>
+          <w:sz w:val="28"/>
+          <w:szCs w:val="28"/>
+          <w:rtl/>
+          <w:lang w:bidi="fa-IR"/>
+        </w:rPr>
+        <w:t>برای</w:t>
+      </w:r>
+      <w:r>
+        <w:rPr>
+          <w:rFonts w:cs="B Nazanin" w:hint="cs"/>
+          <w:sz w:val="28"/>
+          <w:szCs w:val="28"/>
+          <w:rtl/>
+          <w:lang w:bidi="fa-IR"/>
+        </w:rPr>
+        <w:t xml:space="preserve"> </w:t>
+      </w:r>
+      <w:r>
+        <w:rPr>
+          <w:rFonts w:cs="B Nazanin" w:hint="cs"/>
+          <w:sz w:val="28"/>
+          <w:szCs w:val="28"/>
+          <w:rtl/>
+          <w:lang w:bidi="fa-IR"/>
+        </w:rPr>
+        <w:t xml:space="preserve">تست قابلیت </w:t>
+      </w:r>
+      <w:r>
+        <w:rPr>
+          <w:rFonts w:cs="B Nazanin"/>
+          <w:sz w:val="28"/>
+          <w:szCs w:val="28"/>
+          <w:lang w:bidi="fa-IR"/>
+        </w:rPr>
+        <w:t>resend</w:t>
+      </w:r>
+      <w:r>
+        <w:rPr>
+          <w:rFonts w:cs="B Nazanin" w:hint="cs"/>
+          <w:sz w:val="28"/>
+          <w:szCs w:val="28"/>
+          <w:rtl/>
+          <w:lang w:bidi="fa-IR"/>
+        </w:rPr>
+        <w:t xml:space="preserve"> شرط چک کردن تعداد پیام ه</w:t>
+      </w:r>
+      <w:r>
+        <w:rPr>
+          <w:rFonts w:cs="B Nazanin" w:hint="cs"/>
+          <w:sz w:val="28"/>
+          <w:szCs w:val="28"/>
+          <w:rtl/>
+          <w:lang w:bidi="fa-IR"/>
+        </w:rPr>
+        <w:t>ا را تغییر میدهم تا قطعا دوباره پیام ها را ارسال کند تا مطمئن بشویم که برنامه درست کار میکند:</w:t>
+      </w:r>
+    </w:p>
+    <w:p>
+      <w:pPr>
+        <w:bidi/>
+        <w:jc w:val="center"/>
+        <w:rPr>
+          <w:rFonts w:cs="B Nazanin"/>
+          <w:sz w:val="28"/>
+          <w:szCs w:val="28"/>
+          <w:rtl/>
+          <w:lang w:bidi="fa-IR"/>
+        </w:rPr>
+      </w:pPr>
+      <w:r>
+        <w:rPr>
+          <w:noProof/>
+        </w:rPr>
+        <w:drawing>
+          <wp:inline distT="0" distB="0" distL="0" distR="0" wp14:anchorId="352206A9" wp14:editId="75664DF8">
+            <wp:extent cx="4314825" cy="1009650"/>
+            <wp:effectExtent l="0" t="0" r="9525" b="0"/>
+            <wp:docPr id="15" name="Picture 15"/>
+            <wp:cNvGraphicFramePr>
+              <a:graphicFrameLocks xmlns:a="http://schemas.openxmlformats.org/drawingml/2006/main" noChangeAspect="1"/>
+            </wp:cNvGraphicFramePr>
+            <a:graphic xmlns:a="http://schemas.openxmlformats.org/drawingml/2006/main">
+              <a:graphicData uri="http://schemas.openxmlformats.org/drawingml/2006/picture">
+                <pic:pic xmlns:pic="http://schemas.openxmlformats.org/drawingml/2006/picture">
+                  <pic:nvPicPr>
+                    <pic:cNvPr id="1" name=""/>
+                    <pic:cNvPicPr/>
+                  </pic:nvPicPr>
+                  <pic:blipFill>
+                    <a:blip r:embed="rId18"/>
+                    <a:stretch>
+                      <a:fillRect/>
+                    </a:stretch>
+                  </pic:blipFill>
+                  <pic:spPr>
+                    <a:xfrm>
+                      <a:off x="0" y="0"/>
                       <a:ext cx="4314825" cy="1009650"/>
                     </a:xfrm>
                     <a:prstGeom prst="rect">
@@ -2290,22 +2847,194 @@
       <w:pPr>
         <w:bidi/>
         <w:rPr>
+          <w:rFonts w:cs="Calibri"/>
+          <w:sz w:val="28"/>
+          <w:szCs w:val="28"/>
+          <w:lang w:bidi="fa-IR"/>
+        </w:rPr>
+      </w:pPr>
+      <w:r>
+        <w:rPr>
+          <w:rFonts w:cs="B Nazanin" w:hint="cs"/>
+          <w:sz w:val="28"/>
+          <w:szCs w:val="28"/>
+          <w:rtl/>
+          <w:lang w:bidi="fa-IR"/>
+        </w:rPr>
+        <w:t>با ارسال این پیام از 1 به 2، کلاینت 2 با توجه به عددی که دریافت میکند متوجه میشود که کلاینت 1 پیام قبلی را دریافت نکرده است. پس دوباره پیام ها را برای 1 میفرستد</w:t>
+      </w:r>
+      <w:r>
+        <w:rPr>
+          <w:rFonts w:cs="B Nazanin" w:hint="cs"/>
+          <w:sz w:val="28"/>
+          <w:szCs w:val="28"/>
+          <w:rtl/>
+          <w:lang w:bidi="fa-IR"/>
+        </w:rPr>
+        <w:t xml:space="preserve"> </w:t>
+      </w:r>
+      <w:r>
+        <w:rPr>
+          <w:rFonts w:cs="B Nazanin" w:hint="cs"/>
+          <w:sz w:val="28"/>
+          <w:szCs w:val="28"/>
+          <w:rtl/>
+          <w:lang w:bidi="fa-IR"/>
+        </w:rPr>
+        <w:t>(</w:t>
+      </w:r>
+      <w:r>
+        <w:rPr>
+          <w:rFonts w:cs="Calibri"/>
+          <w:sz w:val="28"/>
+          <w:szCs w:val="28"/>
+          <w:lang w:bidi="fa-IR"/>
+        </w:rPr>
+        <w:t>“resend”</w:t>
+      </w:r>
+      <w:r>
+        <w:rPr>
+          <w:rFonts w:cs="B Nazanin" w:hint="cs"/>
+          <w:sz w:val="28"/>
+          <w:szCs w:val="28"/>
+          <w:rtl/>
+          <w:lang w:bidi="fa-IR"/>
+        </w:rPr>
+        <w:t>)</w:t>
+      </w:r>
+      <w:r>
+        <w:rPr>
           <w:rFonts w:cs="Calibri" w:hint="cs"/>
           <w:sz w:val="28"/>
           <w:szCs w:val="28"/>
           <w:rtl/>
           <w:lang w:bidi="fa-IR"/>
         </w:rPr>
-      </w:pPr>
-      <w:r>
-        <w:rPr>
-          <w:rFonts w:cs="B Nazanin" w:hint="cs"/>
-          <w:sz w:val="28"/>
-          <w:szCs w:val="28"/>
-          <w:rtl/>
-          <w:lang w:bidi="fa-IR"/>
-        </w:rPr>
-        <w:t>با ارسال این پیام از 1 به 2، کلاینت 2 با توجه به عددی که دریافت میکند متوجه میشود که کلاینت 1 پیام قبلی را دریافت نکرده است. پس دوباره پیام ها را برای 1 میفرستد</w:t>
+        <w:t>.</w:t>
+      </w:r>
+    </w:p>
+    <w:p>
+      <w:pPr>
+        <w:bidi/>
+        <w:rPr>
+          <w:rFonts w:cs="Calibri"/>
+          <w:sz w:val="28"/>
+          <w:szCs w:val="28"/>
+          <w:lang w:bidi="fa-IR"/>
+        </w:rPr>
+      </w:pPr>
+    </w:p>
+    <w:p>
+      <w:pPr>
+        <w:bidi/>
+        <w:rPr>
+          <w:rFonts w:cs="B Nazanin"/>
+          <w:sz w:val="28"/>
+          <w:szCs w:val="28"/>
+          <w:rtl/>
+          <w:lang w:bidi="fa-IR"/>
+        </w:rPr>
+      </w:pPr>
+      <w:r>
+        <w:rPr>
+          <w:rFonts w:cs="B Nazanin" w:hint="cs"/>
+          <w:sz w:val="28"/>
+          <w:szCs w:val="28"/>
+          <w:rtl/>
+          <w:lang w:bidi="fa-IR"/>
+        </w:rPr>
+        <w:t xml:space="preserve">اگر </w:t>
+      </w:r>
+      <w:r>
+        <w:rPr>
+          <w:rFonts w:cs="B Nazanin"/>
+          <w:sz w:val="28"/>
+          <w:szCs w:val="28"/>
+          <w:lang w:bidi="fa-IR"/>
+        </w:rPr>
+        <w:t>timeout</w:t>
+      </w:r>
+      <w:r>
+        <w:rPr>
+          <w:rFonts w:cs="B Nazanin" w:hint="cs"/>
+          <w:sz w:val="28"/>
+          <w:szCs w:val="28"/>
+          <w:rtl/>
+          <w:lang w:bidi="fa-IR"/>
+        </w:rPr>
+        <w:t xml:space="preserve"> هم اتفاق بیفتد و تعداد </w:t>
+      </w:r>
+      <w:r>
+        <w:rPr>
+          <w:rFonts w:cs="B Nazanin"/>
+          <w:sz w:val="28"/>
+          <w:szCs w:val="28"/>
+          <w:lang w:bidi="fa-IR"/>
+        </w:rPr>
+        <w:t>ack</w:t>
+      </w:r>
+      <w:r>
+        <w:rPr>
+          <w:rFonts w:cs="B Nazanin" w:hint="cs"/>
+          <w:sz w:val="28"/>
+          <w:szCs w:val="28"/>
+          <w:rtl/>
+          <w:lang w:bidi="fa-IR"/>
+        </w:rPr>
+        <w:t xml:space="preserve"> های دریافتی با پیام های ارسالی برابر نباشد، کلاینت 1 دوباره پیام را برای 2 میفرستد:</w:t>
+      </w:r>
+    </w:p>
+    <w:p>
+      <w:pPr>
+        <w:bidi/>
+        <w:jc w:val="right"/>
+        <w:rPr>
+          <w:rFonts w:cs="B Nazanin" w:hint="cs"/>
+          <w:sz w:val="28"/>
+          <w:szCs w:val="28"/>
+          <w:rtl/>
+          <w:lang w:bidi="fa-IR"/>
+        </w:rPr>
+      </w:pPr>
+      <w:r>
+        <w:rPr>
+          <w:noProof/>
+        </w:rPr>
+        <w:drawing>
+          <wp:inline distT="0" distB="0" distL="0" distR="0" wp14:anchorId="1D0D261F" wp14:editId="786944E6">
+            <wp:extent cx="2992581" cy="930275"/>
+            <wp:effectExtent l="0" t="0" r="0" b="3175"/>
+            <wp:docPr id="5" name="Picture 5"/>
+            <wp:cNvGraphicFramePr>
+              <a:graphicFrameLocks xmlns:a="http://schemas.openxmlformats.org/drawingml/2006/main" noChangeAspect="1"/>
+            </wp:cNvGraphicFramePr>
+            <a:graphic xmlns:a="http://schemas.openxmlformats.org/drawingml/2006/main">
+              <a:graphicData uri="http://schemas.openxmlformats.org/drawingml/2006/picture">
+                <pic:pic xmlns:pic="http://schemas.openxmlformats.org/drawingml/2006/picture">
+                  <pic:nvPicPr>
+                    <pic:cNvPr id="1" name=""/>
+                    <pic:cNvPicPr/>
+                  </pic:nvPicPr>
+                  <pic:blipFill>
+                    <a:blip r:embed="rId19"/>
+                    <a:stretch>
+                      <a:fillRect/>
+                    </a:stretch>
+                  </pic:blipFill>
+                  <pic:spPr>
+                    <a:xfrm>
+                      <a:off x="0" y="0"/>
+                      <a:ext cx="3011083" cy="936026"/>
+                    </a:xfrm>
+                    <a:prstGeom prst="rect">
+                      <a:avLst/>
+                    </a:prstGeom>
+                  </pic:spPr>
+                </pic:pic>
+              </a:graphicData>
+            </a:graphic>
+          </wp:inline>
+        </w:drawing>
       </w:r>
       <w:r>
         <w:rPr>
@@ -2319,67 +3048,44 @@
       </w:r>
       <w:r>
         <w:rPr>
-          <w:rFonts w:cs="B Nazanin" w:hint="cs"/>
-          <w:sz w:val="28"/>
-          <w:szCs w:val="28"/>
-          <w:rtl/>
-          <w:lang w:bidi="fa-IR"/>
-        </w:rPr>
-        <w:t>(</w:t>
-      </w:r>
-      <w:r>
-        <w:rPr>
-          <w:rFonts w:cs="Calibri"/>
-          <w:sz w:val="28"/>
-          <w:szCs w:val="28"/>
-          <w:lang w:bidi="fa-IR"/>
-        </w:rPr>
-        <w:t>“resend”</w:t>
-      </w:r>
-      <w:r>
-        <w:rPr>
-          <w:rFonts w:cs="B Nazanin" w:hint="cs"/>
-          <w:sz w:val="28"/>
-          <w:szCs w:val="28"/>
-          <w:rtl/>
-          <w:lang w:bidi="fa-IR"/>
-        </w:rPr>
-        <w:t>)</w:t>
-      </w:r>
-      <w:r>
-        <w:rPr>
-          <w:rFonts w:cs="Calibri" w:hint="cs"/>
-          <w:sz w:val="28"/>
-          <w:szCs w:val="28"/>
-          <w:rtl/>
-          <w:lang w:bidi="fa-IR"/>
-        </w:rPr>
-        <w:t>.</w:t>
-      </w:r>
-    </w:p>
-    <w:p>
-      <w:pPr>
-        <w:bidi/>
-        <w:rPr>
-          <w:rFonts w:cs="Calibri"/>
-          <w:sz w:val="28"/>
-          <w:szCs w:val="28"/>
-          <w:rtl/>
-          <w:lang w:bidi="fa-IR"/>
-        </w:rPr>
-      </w:pPr>
-    </w:p>
-    <w:p>
-      <w:pPr>
-        <w:bidi/>
-        <w:rPr>
-          <w:rFonts w:cs="Calibri"/>
-          <w:sz w:val="28"/>
-          <w:szCs w:val="28"/>
-          <w:rtl/>
-          <w:lang w:bidi="fa-IR"/>
-        </w:rPr>
-      </w:pPr>
+          <w:noProof/>
+        </w:rPr>
+        <w:drawing>
+          <wp:inline distT="0" distB="0" distL="0" distR="0" wp14:anchorId="37F7D378" wp14:editId="3978820E">
+            <wp:extent cx="2733675" cy="923925"/>
+            <wp:effectExtent l="0" t="0" r="9525" b="9525"/>
+            <wp:docPr id="2" name="Picture 2"/>
+            <wp:cNvGraphicFramePr>
+              <a:graphicFrameLocks xmlns:a="http://schemas.openxmlformats.org/drawingml/2006/main" noChangeAspect="1"/>
+            </wp:cNvGraphicFramePr>
+            <a:graphic xmlns:a="http://schemas.openxmlformats.org/drawingml/2006/main">
+              <a:graphicData uri="http://schemas.openxmlformats.org/drawingml/2006/picture">
+                <pic:pic xmlns:pic="http://schemas.openxmlformats.org/drawingml/2006/picture">
+                  <pic:nvPicPr>
+                    <pic:cNvPr id="1" name=""/>
+                    <pic:cNvPicPr/>
+                  </pic:nvPicPr>
+                  <pic:blipFill>
+                    <a:blip r:embed="rId20"/>
+                    <a:stretch>
+                      <a:fillRect/>
+                    </a:stretch>
+                  </pic:blipFill>
+                  <pic:spPr>
+                    <a:xfrm>
+                      <a:off x="0" y="0"/>
+                      <a:ext cx="2733675" cy="923925"/>
+                    </a:xfrm>
+                    <a:prstGeom prst="rect">
+                      <a:avLst/>
+                    </a:prstGeom>
+                  </pic:spPr>
+                </pic:pic>
+              </a:graphicData>
+            </a:graphic>
+          </wp:inline>
+        </w:drawing>
+      </w:r>
     </w:p>
     <w:p>
       <w:pPr>

</xml_diff>